<commit_message>
docs: word and grammer coreections
</commit_message>
<xml_diff>
--- a/WrittenNotes/Finanace/Initial Public Offering.docx
+++ b/WrittenNotes/Finanace/Initial Public Offering.docx
@@ -692,7 +692,21 @@
           <w:rFonts w:ascii="Arial" w:hAnsi="Arial" w:cs="Arial"/>
           <w:lang w:val="en-US"/>
         </w:rPr>
-        <w:t xml:space="preserve"> Some not well known or being financial analyst penned as not to buy has limited number of applicants apply, usually this type of IPO has been set to the lower limited price. However some of well known or being rated as must buy has enormous number of applicants, this type of IPO has been set to the upper price or even higher. </w:t>
+        <w:t xml:space="preserve"> Some not well known or being financial analyst penned as not to buy has limited number of applicants apply, usually this type of IPO has been set to the lower limited price. However some of </w:t>
+      </w:r>
+      <w:r>
+        <w:rPr>
+          <w:rFonts w:ascii="Arial" w:hAnsi="Arial" w:cs="Arial"/>
+          <w:lang w:val="en-US"/>
+        </w:rPr>
+        <w:t>well-known</w:t>
+      </w:r>
+      <w:r>
+        <w:rPr>
+          <w:rFonts w:ascii="Arial" w:hAnsi="Arial" w:cs="Arial"/>
+          <w:lang w:val="en-US"/>
+        </w:rPr>
+        <w:t xml:space="preserve"> or being rated as must buy has enormous number of applicants, this type of IPO has been set to the upper price or even higher. </w:t>
       </w:r>
       <w:r>
         <w:rPr>
@@ -911,7 +925,28 @@
           <w:rFonts w:ascii="Arial" w:hAnsi="Arial" w:cs="Arial"/>
           <w:lang w:val="en-US"/>
         </w:rPr>
-        <w:t>ask how much</w:t>
+        <w:t xml:space="preserve">be </w:t>
+      </w:r>
+      <w:r>
+        <w:rPr>
+          <w:rFonts w:ascii="Arial" w:hAnsi="Arial" w:cs="Arial"/>
+          <w:lang w:val="en-US"/>
+        </w:rPr>
+        <w:t>ask</w:t>
+      </w:r>
+      <w:r>
+        <w:rPr>
+          <w:rFonts w:ascii="Arial" w:hAnsi="Arial" w:cs="Arial"/>
+          <w:lang w:val="en-US"/>
+        </w:rPr>
+        <w:t>ed</w:t>
+      </w:r>
+      <w:r>
+        <w:rPr>
+          <w:rFonts w:ascii="Arial" w:hAnsi="Arial" w:cs="Arial"/>
+          <w:lang w:val="en-US"/>
+        </w:rPr>
+        <w:t xml:space="preserve"> how much</w:t>
       </w:r>
       <w:r>
         <w:rPr>
@@ -1013,7 +1048,21 @@
           <w:rFonts w:ascii="Arial" w:hAnsi="Arial" w:cs="Arial"/>
           <w:lang w:val="en-US"/>
         </w:rPr>
-        <w:t xml:space="preserve"> start to count the total number of applicants (the form received from the bank’s branch)</w:t>
+        <w:t xml:space="preserve"> start to count the total number of applicants (the form received from </w:t>
+      </w:r>
+      <w:r>
+        <w:rPr>
+          <w:rFonts w:ascii="Arial" w:hAnsi="Arial" w:cs="Arial"/>
+          <w:lang w:val="en-US"/>
+        </w:rPr>
+        <w:t xml:space="preserve">all </w:t>
+      </w:r>
+      <w:r>
+        <w:rPr>
+          <w:rFonts w:ascii="Arial" w:hAnsi="Arial" w:cs="Arial"/>
+          <w:lang w:val="en-US"/>
+        </w:rPr>
+        <w:t>the bank’s branch)</w:t>
       </w:r>
       <w:r>
         <w:rPr>
@@ -1091,7 +1140,21 @@
           <w:lang w:val="en-US"/>
         </w:rPr>
         <w:lastRenderedPageBreak/>
-        <w:t>To rate the price of the particular IPO. It is base on the below formula</w:t>
+        <w:t xml:space="preserve">To rate the price of the particular IPO. It is </w:t>
+      </w:r>
+      <w:r>
+        <w:rPr>
+          <w:rFonts w:ascii="Arial" w:hAnsi="Arial" w:cs="Arial"/>
+          <w:lang w:val="en-US"/>
+        </w:rPr>
+        <w:t>based</w:t>
+      </w:r>
+      <w:r>
+        <w:rPr>
+          <w:rFonts w:ascii="Arial" w:hAnsi="Arial" w:cs="Arial"/>
+          <w:lang w:val="en-US"/>
+        </w:rPr>
+        <w:t xml:space="preserve"> on the below formula</w:t>
       </w:r>
       <w:r>
         <w:rPr>
@@ -1218,7 +1281,21 @@
           <w:rFonts w:ascii="Arial" w:hAnsi="Arial" w:cs="Arial"/>
           <w:lang w:val="en-US"/>
         </w:rPr>
-        <w:t>This type of rating or valuation of a price of an IPO has several advantages. First, more robust to the fluctuation of external economic changes, because the share price of the stock really reflects the actual assets of the listed company. Second, many economic formular or new calculation methods (for instances: P/E, P/S, P/B</w:t>
+        <w:t xml:space="preserve">This type of rating or valuation of a price of an IPO has several advantages. First, </w:t>
+      </w:r>
+      <w:r>
+        <w:rPr>
+          <w:rFonts w:ascii="Arial" w:hAnsi="Arial" w:cs="Arial"/>
+          <w:lang w:val="en-US"/>
+        </w:rPr>
+        <w:t xml:space="preserve">it is </w:t>
+      </w:r>
+      <w:r>
+        <w:rPr>
+          <w:rFonts w:ascii="Arial" w:hAnsi="Arial" w:cs="Arial"/>
+          <w:lang w:val="en-US"/>
+        </w:rPr>
+        <w:t>more robust to the fluctuation of external economic changes, because the share price of the stock really reflects the actual assets of the listed company. Second, many economic formular or new calculation methods (for instances: P/E, P/S, P/B</w:t>
       </w:r>
       <w:r>
         <w:rPr>
@@ -1246,7 +1323,21 @@
           <w:rFonts w:ascii="Arial" w:hAnsi="Arial" w:cs="Arial"/>
           <w:lang w:val="en-US"/>
         </w:rPr>
-        <w:t>Third everybody have the chances to apply the stocks for a particular IPO.</w:t>
+        <w:t xml:space="preserve">Third everybody </w:t>
+      </w:r>
+      <w:r>
+        <w:rPr>
+          <w:rFonts w:ascii="Arial" w:hAnsi="Arial" w:cs="Arial"/>
+          <w:lang w:val="en-US"/>
+        </w:rPr>
+        <w:t>has</w:t>
+      </w:r>
+      <w:r>
+        <w:rPr>
+          <w:rFonts w:ascii="Arial" w:hAnsi="Arial" w:cs="Arial"/>
+          <w:lang w:val="en-US"/>
+        </w:rPr>
+        <w:t xml:space="preserve"> the chances to apply the stocks for a particular IPO.</w:t>
       </w:r>
     </w:p>
     <w:sectPr>

</xml_diff>